<commit_message>
actualizado la documentacion se incluyo eliminar y se corrigen algunos detalles (creo!)
</commit_message>
<xml_diff>
--- a/Api Documentacion.docx
+++ b/Api Documentacion.docx
@@ -11191,7 +11191,34 @@
           <w:sz w:val="22"/>
           <w:szCs w:val="22"/>
         </w:rPr>
-        <w:t>consulta</w:t>
+        <w:t>n</w:t>
+      </w:r>
+      <w:r>
+        <w:rPr>
+          <w:rFonts w:ascii="Arial" w:hAnsi="Arial" w:cs="Arial"/>
+          <w:color w:val="000000"/>
+          <w:sz w:val="22"/>
+          <w:szCs w:val="22"/>
+        </w:rPr>
+        <w:t>u_</w:t>
+      </w:r>
+      <w:r>
+        <w:rPr>
+          <w:rFonts w:ascii="Arial" w:hAnsi="Arial" w:cs="Arial"/>
+          <w:color w:val="000000"/>
+          <w:sz w:val="22"/>
+          <w:szCs w:val="22"/>
+        </w:rPr>
+        <w:t>tipo_</w:t>
+      </w:r>
+      <w:r>
+        <w:rPr>
+          <w:rFonts w:ascii="Arial" w:hAnsi="Arial" w:cs="Arial"/>
+          <w:color w:val="000000"/>
+          <w:sz w:val="22"/>
+          <w:szCs w:val="22"/>
+        </w:rPr>
+        <w:t>entidad</w:t>
       </w:r>
       <w:proofErr w:type="spellEnd"/>
       <w:r>
@@ -11211,7 +11238,25 @@
           <w:sz w:val="22"/>
           <w:szCs w:val="22"/>
         </w:rPr>
-        <w:t>descripcion</w:t>
+        <w:t>in_clasificacion_</w:t>
+      </w:r>
+      <w:r>
+        <w:rPr>
+          <w:rFonts w:ascii="Arial" w:hAnsi="Arial" w:cs="Arial"/>
+          <w:color w:val="000000"/>
+          <w:sz w:val="22"/>
+          <w:szCs w:val="22"/>
+        </w:rPr>
+        <w:t>tipo_</w:t>
+      </w:r>
+      <w:r>
+        <w:rPr>
+          <w:rFonts w:ascii="Arial" w:hAnsi="Arial" w:cs="Arial"/>
+          <w:color w:val="000000"/>
+          <w:sz w:val="22"/>
+          <w:szCs w:val="22"/>
+        </w:rPr>
+        <w:t>ent</w:t>
       </w:r>
       <w:proofErr w:type="spellEnd"/>
       <w:r>
@@ -11271,21 +11316,78 @@
           <w:sz w:val="22"/>
           <w:szCs w:val="22"/>
         </w:rPr>
-        <w:t>nu_tipo_entidad_pry</w:t>
-      </w:r>
-      <w:proofErr w:type="spellEnd"/>
-      <w:r>
-        <w:rPr>
-          <w:rFonts w:ascii="Arial" w:hAnsi="Arial" w:cs="Arial"/>
-          <w:color w:val="000000"/>
-          <w:sz w:val="22"/>
-          <w:szCs w:val="22"/>
-        </w:rPr>
-        <w:t>,</w:t>
-      </w:r>
-      <w:r>
-        <w:rPr>
-          <w:rFonts w:ascii="Arial" w:hAnsi="Arial" w:cs="Arial"/>
+        <w:t>dni_enterprise</w:t>
+      </w:r>
+      <w:proofErr w:type="spellEnd"/>
+      <w:r>
+        <w:rPr>
+          <w:rFonts w:ascii="Arial" w:hAnsi="Arial" w:cs="Arial"/>
+          <w:color w:val="000000"/>
+          <w:sz w:val="22"/>
+          <w:szCs w:val="22"/>
+        </w:rPr>
+        <w:t xml:space="preserve">, </w:t>
+      </w:r>
+      <w:proofErr w:type="spellStart"/>
+      <w:r>
+        <w:rPr>
+          <w:rFonts w:ascii="Arial" w:hAnsi="Arial" w:cs="Arial"/>
+          <w:color w:val="000000"/>
+          <w:sz w:val="22"/>
+          <w:szCs w:val="22"/>
+        </w:rPr>
+        <w:t>nu_tipo_entidad_doc_ent</w:t>
+      </w:r>
+      <w:proofErr w:type="spellEnd"/>
+      <w:r>
+        <w:rPr>
+          <w:rFonts w:ascii="Arial" w:hAnsi="Arial" w:cs="Arial"/>
+          <w:color w:val="000000"/>
+          <w:sz w:val="22"/>
+          <w:szCs w:val="22"/>
+        </w:rPr>
+        <w:t xml:space="preserve"> e </w:t>
+      </w:r>
+      <w:proofErr w:type="spellStart"/>
+      <w:r>
+        <w:rPr>
+          <w:rFonts w:ascii="Arial" w:hAnsi="Arial" w:cs="Arial"/>
+          <w:color w:val="000000"/>
+          <w:sz w:val="22"/>
+          <w:szCs w:val="22"/>
+        </w:rPr>
+        <w:t>in_clasificacion_tipo_ent_doc_ent</w:t>
+      </w:r>
+      <w:proofErr w:type="spellEnd"/>
+    </w:p>
+    <w:p>
+      <w:pPr>
+        <w:pStyle w:val="NormalWeb"/>
+        <w:spacing w:before="240" w:beforeAutospacing="0" w:afterAutospacing="0" w:line="18" w:lineRule="atLeast"/>
+        <w:jc w:val="both"/>
+        <w:rPr>
+          <w:rFonts w:ascii="Arial" w:hAnsi="Arial" w:cs="Arial"/>
+          <w:color w:val="000000"/>
+          <w:sz w:val="22"/>
+          <w:szCs w:val="22"/>
+        </w:rPr>
+      </w:pPr>
+      <w:hyperlink r:id="rId32" w:history="1">
+        <w:r>
+          <w:rPr>
+            <w:rStyle w:val="Hipervnculo"/>
+            <w:rFonts w:ascii="Arial" w:hAnsi="Arial" w:cs="Arial"/>
+            <w:color w:val="1155CC"/>
+            <w:sz w:val="22"/>
+            <w:szCs w:val="22"/>
+          </w:rPr>
+          <w:t>https://ventasonlinevip.com/api_sin_fronend/api/entidades.php</w:t>
+        </w:r>
+      </w:hyperlink>
+      <w:r>
+        <w:rPr>
+          <w:rFonts w:ascii="Arial" w:hAnsi="Arial" w:cs="Arial"/>
+          <w:color w:val="000000"/>
           <w:sz w:val="22"/>
           <w:szCs w:val="22"/>
         </w:rPr>
@@ -11299,9 +11401,27 @@
           <w:sz w:val="22"/>
           <w:szCs w:val="22"/>
         </w:rPr>
-        <w:t>in_clasificacion_tipo_ent_pry</w:t>
-      </w:r>
-      <w:proofErr w:type="spellEnd"/>
+        <w:t>metodo</w:t>
+      </w:r>
+      <w:proofErr w:type="spellEnd"/>
+      <w:r>
+        <w:rPr>
+          <w:rFonts w:ascii="Arial" w:hAnsi="Arial" w:cs="Arial"/>
+          <w:color w:val="000000"/>
+          <w:sz w:val="22"/>
+          <w:szCs w:val="22"/>
+        </w:rPr>
+        <w:t xml:space="preserve"> </w:t>
+      </w:r>
+      <w:r>
+        <w:rPr>
+          <w:rFonts w:ascii="Arial" w:hAnsi="Arial" w:cs="Arial"/>
+          <w:color w:val="000000"/>
+          <w:sz w:val="22"/>
+          <w:szCs w:val="22"/>
+        </w:rPr>
+        <w:t>DELETE</w:t>
+      </w:r>
       <w:r>
         <w:rPr>
           <w:rFonts w:ascii="Arial" w:hAnsi="Arial" w:cs="Arial"/>
@@ -11319,49 +11439,278 @@
           <w:sz w:val="22"/>
           <w:szCs w:val="22"/>
         </w:rPr>
-        <w:t>dni_enterprise</w:t>
-      </w:r>
-      <w:proofErr w:type="spellEnd"/>
-      <w:r>
-        <w:rPr>
-          <w:rFonts w:ascii="Arial" w:hAnsi="Arial" w:cs="Arial"/>
-          <w:color w:val="000000"/>
-          <w:sz w:val="22"/>
-          <w:szCs w:val="22"/>
-        </w:rPr>
-        <w:t xml:space="preserve">, </w:t>
-      </w:r>
-      <w:proofErr w:type="spellStart"/>
-      <w:r>
-        <w:rPr>
-          <w:rFonts w:ascii="Arial" w:hAnsi="Arial" w:cs="Arial"/>
-          <w:color w:val="000000"/>
-          <w:sz w:val="22"/>
-          <w:szCs w:val="22"/>
-        </w:rPr>
-        <w:t>nu_tipo_entidad_doc_ent</w:t>
-      </w:r>
-      <w:proofErr w:type="spellEnd"/>
-      <w:r>
-        <w:rPr>
-          <w:rFonts w:ascii="Arial" w:hAnsi="Arial" w:cs="Arial"/>
-          <w:color w:val="000000"/>
-          <w:sz w:val="22"/>
-          <w:szCs w:val="22"/>
-        </w:rPr>
-        <w:t xml:space="preserve"> y </w:t>
-      </w:r>
-      <w:proofErr w:type="spellStart"/>
-      <w:r>
-        <w:rPr>
-          <w:rFonts w:ascii="Arial" w:hAnsi="Arial" w:cs="Arial"/>
-          <w:color w:val="000000"/>
-          <w:sz w:val="22"/>
-          <w:szCs w:val="22"/>
-        </w:rPr>
-        <w:t>in_clasificacion_tipo_ent_doc_ent</w:t>
-      </w:r>
-      <w:proofErr w:type="spellEnd"/>
+        <w:t>devuelve</w:t>
+      </w:r>
+      <w:proofErr w:type="spellEnd"/>
+      <w:r>
+        <w:rPr>
+          <w:rFonts w:ascii="Arial" w:hAnsi="Arial" w:cs="Arial"/>
+          <w:color w:val="000000"/>
+          <w:sz w:val="22"/>
+          <w:szCs w:val="22"/>
+        </w:rPr>
+        <w:t xml:space="preserve"> </w:t>
+      </w:r>
+      <w:proofErr w:type="gramStart"/>
+      <w:r>
+        <w:rPr>
+          <w:rFonts w:ascii="Arial" w:hAnsi="Arial" w:cs="Arial"/>
+          <w:color w:val="000000"/>
+          <w:sz w:val="22"/>
+          <w:szCs w:val="22"/>
+        </w:rPr>
+        <w:t>un</w:t>
+      </w:r>
+      <w:proofErr w:type="gramEnd"/>
+      <w:r>
+        <w:rPr>
+          <w:rFonts w:ascii="Arial" w:hAnsi="Arial" w:cs="Arial"/>
+          <w:color w:val="000000"/>
+          <w:sz w:val="22"/>
+          <w:szCs w:val="22"/>
+        </w:rPr>
+        <w:t xml:space="preserve"> </w:t>
+      </w:r>
+      <w:proofErr w:type="spellStart"/>
+      <w:r>
+        <w:rPr>
+          <w:rFonts w:ascii="Arial" w:hAnsi="Arial" w:cs="Arial"/>
+          <w:color w:val="000000"/>
+          <w:sz w:val="22"/>
+          <w:szCs w:val="22"/>
+        </w:rPr>
+        <w:t>json</w:t>
+      </w:r>
+      <w:proofErr w:type="spellEnd"/>
+      <w:r>
+        <w:rPr>
+          <w:rFonts w:ascii="Arial" w:hAnsi="Arial" w:cs="Arial"/>
+          <w:color w:val="000000"/>
+          <w:sz w:val="22"/>
+          <w:szCs w:val="22"/>
+        </w:rPr>
+        <w:t xml:space="preserve"> </w:t>
+      </w:r>
+      <w:proofErr w:type="spellStart"/>
+      <w:r>
+        <w:rPr>
+          <w:rFonts w:ascii="Arial" w:hAnsi="Arial" w:cs="Arial"/>
+          <w:color w:val="000000"/>
+          <w:sz w:val="22"/>
+          <w:szCs w:val="22"/>
+        </w:rPr>
+        <w:t>indicando</w:t>
+      </w:r>
+      <w:proofErr w:type="spellEnd"/>
+      <w:r>
+        <w:rPr>
+          <w:rFonts w:ascii="Arial" w:hAnsi="Arial" w:cs="Arial"/>
+          <w:color w:val="000000"/>
+          <w:sz w:val="22"/>
+          <w:szCs w:val="22"/>
+        </w:rPr>
+        <w:t xml:space="preserve"> </w:t>
+      </w:r>
+      <w:proofErr w:type="spellStart"/>
+      <w:r>
+        <w:rPr>
+          <w:rFonts w:ascii="Arial" w:hAnsi="Arial" w:cs="Arial"/>
+          <w:color w:val="000000"/>
+          <w:sz w:val="22"/>
+          <w:szCs w:val="22"/>
+        </w:rPr>
+        <w:t>si</w:t>
+      </w:r>
+      <w:proofErr w:type="spellEnd"/>
+      <w:r>
+        <w:rPr>
+          <w:rFonts w:ascii="Arial" w:hAnsi="Arial" w:cs="Arial"/>
+          <w:color w:val="000000"/>
+          <w:sz w:val="22"/>
+          <w:szCs w:val="22"/>
+        </w:rPr>
+        <w:t xml:space="preserve"> </w:t>
+      </w:r>
+      <w:proofErr w:type="spellStart"/>
+      <w:r>
+        <w:rPr>
+          <w:rFonts w:ascii="Arial" w:hAnsi="Arial" w:cs="Arial"/>
+          <w:color w:val="000000"/>
+          <w:sz w:val="22"/>
+          <w:szCs w:val="22"/>
+        </w:rPr>
+        <w:t>hemos</w:t>
+      </w:r>
+      <w:proofErr w:type="spellEnd"/>
+      <w:r>
+        <w:rPr>
+          <w:rFonts w:ascii="Arial" w:hAnsi="Arial" w:cs="Arial"/>
+          <w:color w:val="000000"/>
+          <w:sz w:val="22"/>
+          <w:szCs w:val="22"/>
+        </w:rPr>
+        <w:t xml:space="preserve"> </w:t>
+      </w:r>
+      <w:proofErr w:type="spellStart"/>
+      <w:r>
+        <w:rPr>
+          <w:rFonts w:ascii="Arial" w:hAnsi="Arial" w:cs="Arial"/>
+          <w:color w:val="000000"/>
+          <w:sz w:val="22"/>
+          <w:szCs w:val="22"/>
+        </w:rPr>
+        <w:t>tenido</w:t>
+      </w:r>
+      <w:proofErr w:type="spellEnd"/>
+      <w:r>
+        <w:rPr>
+          <w:rFonts w:ascii="Arial" w:hAnsi="Arial" w:cs="Arial"/>
+          <w:color w:val="000000"/>
+          <w:sz w:val="22"/>
+          <w:szCs w:val="22"/>
+        </w:rPr>
+        <w:t xml:space="preserve"> </w:t>
+      </w:r>
+      <w:proofErr w:type="spellStart"/>
+      <w:r>
+        <w:rPr>
+          <w:rFonts w:ascii="Arial" w:hAnsi="Arial" w:cs="Arial"/>
+          <w:color w:val="000000"/>
+          <w:sz w:val="22"/>
+          <w:szCs w:val="22"/>
+        </w:rPr>
+        <w:t>exito</w:t>
+      </w:r>
+      <w:proofErr w:type="spellEnd"/>
+      <w:r>
+        <w:rPr>
+          <w:rFonts w:ascii="Arial" w:hAnsi="Arial" w:cs="Arial"/>
+          <w:color w:val="000000"/>
+          <w:sz w:val="22"/>
+          <w:szCs w:val="22"/>
+        </w:rPr>
+        <w:t xml:space="preserve"> o no </w:t>
+      </w:r>
+      <w:proofErr w:type="spellStart"/>
+      <w:r>
+        <w:rPr>
+          <w:rFonts w:ascii="Arial" w:hAnsi="Arial" w:cs="Arial"/>
+          <w:color w:val="000000"/>
+          <w:sz w:val="22"/>
+          <w:szCs w:val="22"/>
+        </w:rPr>
+        <w:t>en</w:t>
+      </w:r>
+      <w:proofErr w:type="spellEnd"/>
+      <w:r>
+        <w:rPr>
+          <w:rFonts w:ascii="Arial" w:hAnsi="Arial" w:cs="Arial"/>
+          <w:color w:val="000000"/>
+          <w:sz w:val="22"/>
+          <w:szCs w:val="22"/>
+        </w:rPr>
+        <w:t xml:space="preserve"> la</w:t>
+      </w:r>
+      <w:r>
+        <w:rPr>
+          <w:rFonts w:ascii="Arial" w:hAnsi="Arial" w:cs="Arial"/>
+          <w:color w:val="000000"/>
+          <w:sz w:val="22"/>
+          <w:szCs w:val="22"/>
+        </w:rPr>
+        <w:t xml:space="preserve"> </w:t>
+      </w:r>
+      <w:proofErr w:type="spellStart"/>
+      <w:r>
+        <w:rPr>
+          <w:rFonts w:ascii="Arial" w:hAnsi="Arial" w:cs="Arial"/>
+          <w:color w:val="000000"/>
+          <w:sz w:val="22"/>
+          <w:szCs w:val="22"/>
+        </w:rPr>
+        <w:t>eliminacion</w:t>
+      </w:r>
+      <w:proofErr w:type="spellEnd"/>
+      <w:r>
+        <w:rPr>
+          <w:rFonts w:ascii="Arial" w:hAnsi="Arial" w:cs="Arial"/>
+          <w:color w:val="000000"/>
+          <w:sz w:val="22"/>
+          <w:szCs w:val="22"/>
+        </w:rPr>
+        <w:t> </w:t>
+      </w:r>
+    </w:p>
+    <w:p>
+      <w:pPr>
+        <w:pStyle w:val="NormalWeb"/>
+        <w:spacing w:before="240" w:beforeAutospacing="0" w:afterAutospacing="0" w:line="18" w:lineRule="atLeast"/>
+        <w:jc w:val="both"/>
+        <w:rPr>
+          <w:rFonts w:ascii="Arial" w:hAnsi="Arial" w:cs="Arial"/>
+          <w:color w:val="000000"/>
+          <w:sz w:val="22"/>
+          <w:szCs w:val="22"/>
+        </w:rPr>
+      </w:pPr>
+      <w:r>
+        <w:rPr>
+          <w:rFonts w:ascii="Arial" w:hAnsi="Arial" w:cs="Arial"/>
+          <w:noProof/>
+          <w:color w:val="000000"/>
+          <w:sz w:val="22"/>
+          <w:szCs w:val="22"/>
+          <w:lang w:val="es-VE" w:eastAsia="es-VE"/>
+        </w:rPr>
+        <w:drawing>
+          <wp:inline distT="0" distB="0" distL="0" distR="0">
+            <wp:extent cx="7042150" cy="4358005"/>
+            <wp:effectExtent l="0" t="0" r="6350" b="4445"/>
+            <wp:docPr id="26" name="Imagen 26"/>
+            <wp:cNvGraphicFramePr>
+              <a:graphicFrameLocks xmlns:a="http://schemas.openxmlformats.org/drawingml/2006/main" noChangeAspect="1"/>
+            </wp:cNvGraphicFramePr>
+            <a:graphic xmlns:a="http://schemas.openxmlformats.org/drawingml/2006/main">
+              <a:graphicData uri="http://schemas.openxmlformats.org/drawingml/2006/picture">
+                <pic:pic xmlns:pic="http://schemas.openxmlformats.org/drawingml/2006/picture">
+                  <pic:nvPicPr>
+                    <pic:cNvPr id="0" name="Picture 11"/>
+                    <pic:cNvPicPr>
+                      <a:picLocks noChangeAspect="1" noChangeArrowheads="1"/>
+                    </pic:cNvPicPr>
+                  </pic:nvPicPr>
+                  <pic:blipFill>
+                    <a:blip r:embed="rId33">
+                      <a:extLst>
+                        <a:ext uri="{28A0092B-C50C-407E-A947-70E740481C1C}">
+                          <a14:useLocalDpi xmlns:a14="http://schemas.microsoft.com/office/drawing/2010/main" val="0"/>
+                        </a:ext>
+                      </a:extLst>
+                    </a:blip>
+                    <a:srcRect/>
+                    <a:stretch>
+                      <a:fillRect/>
+                    </a:stretch>
+                  </pic:blipFill>
+                  <pic:spPr bwMode="auto">
+                    <a:xfrm>
+                      <a:off x="0" y="0"/>
+                      <a:ext cx="7042150" cy="4358005"/>
+                    </a:xfrm>
+                    <a:prstGeom prst="rect">
+                      <a:avLst/>
+                    </a:prstGeom>
+                    <a:noFill/>
+                    <a:ln>
+                      <a:noFill/>
+                    </a:ln>
+                  </pic:spPr>
+                </pic:pic>
+              </a:graphicData>
+            </a:graphic>
+          </wp:inline>
+        </w:drawing>
+      </w:r>
     </w:p>
     <w:p>
       <w:pPr>
@@ -11437,8 +11786,6 @@
               </w:rPr>
               <w:t>1f0ac687b9b225abb98137fb817ffec5b0725269a480d26ea2604c38ebe5f14a</w:t>
             </w:r>
-            <w:bookmarkStart w:id="0" w:name="_GoBack"/>
-            <w:bookmarkEnd w:id="0"/>
           </w:p>
         </w:tc>
       </w:tr>
@@ -11458,6 +11805,16 @@
                 <w:szCs w:val="22"/>
               </w:rPr>
             </w:pPr>
+            <w:proofErr w:type="spellStart"/>
+            <w:r>
+              <w:rPr>
+                <w:rFonts w:ascii="Arial" w:hAnsi="Arial" w:cs="Arial"/>
+                <w:sz w:val="22"/>
+                <w:szCs w:val="22"/>
+              </w:rPr>
+              <w:t>nu_tipo_entidad</w:t>
+            </w:r>
+            <w:proofErr w:type="spellEnd"/>
           </w:p>
         </w:tc>
         <w:tc>
@@ -11475,6 +11832,14 @@
                 <w:szCs w:val="22"/>
               </w:rPr>
             </w:pPr>
+            <w:r>
+              <w:rPr>
+                <w:rFonts w:ascii="Arial" w:hAnsi="Arial" w:cs="Arial"/>
+                <w:sz w:val="22"/>
+                <w:szCs w:val="22"/>
+              </w:rPr>
+              <w:t>2</w:t>
+            </w:r>
           </w:p>
         </w:tc>
       </w:tr>
@@ -11494,6 +11859,16 @@
                 <w:szCs w:val="22"/>
               </w:rPr>
             </w:pPr>
+            <w:proofErr w:type="spellStart"/>
+            <w:r>
+              <w:rPr>
+                <w:rFonts w:ascii="Arial" w:hAnsi="Arial" w:cs="Arial"/>
+                <w:sz w:val="22"/>
+                <w:szCs w:val="22"/>
+              </w:rPr>
+              <w:t>in_clasificacion_tipo_ent</w:t>
+            </w:r>
+            <w:proofErr w:type="spellEnd"/>
           </w:p>
         </w:tc>
         <w:tc>
@@ -11511,6 +11886,14 @@
                 <w:szCs w:val="22"/>
               </w:rPr>
             </w:pPr>
+            <w:r>
+              <w:rPr>
+                <w:rFonts w:ascii="Arial" w:hAnsi="Arial" w:cs="Arial"/>
+                <w:sz w:val="22"/>
+                <w:szCs w:val="22"/>
+              </w:rPr>
+              <w:t>CNT</w:t>
+            </w:r>
           </w:p>
         </w:tc>
       </w:tr>
@@ -11530,6 +11913,16 @@
                 <w:szCs w:val="22"/>
               </w:rPr>
             </w:pPr>
+            <w:proofErr w:type="spellStart"/>
+            <w:r>
+              <w:rPr>
+                <w:rFonts w:ascii="Arial" w:hAnsi="Arial" w:cs="Arial"/>
+                <w:sz w:val="22"/>
+                <w:szCs w:val="22"/>
+              </w:rPr>
+              <w:t>nu_entidad</w:t>
+            </w:r>
+            <w:proofErr w:type="spellEnd"/>
           </w:p>
         </w:tc>
         <w:tc>
@@ -11547,6 +11940,14 @@
                 <w:szCs w:val="22"/>
               </w:rPr>
             </w:pPr>
+            <w:r>
+              <w:rPr>
+                <w:rFonts w:ascii="Arial" w:hAnsi="Arial" w:cs="Arial"/>
+                <w:sz w:val="22"/>
+                <w:szCs w:val="22"/>
+              </w:rPr>
+              <w:t>8</w:t>
+            </w:r>
           </w:p>
         </w:tc>
       </w:tr>
@@ -11566,6 +11967,16 @@
                 <w:szCs w:val="22"/>
               </w:rPr>
             </w:pPr>
+            <w:proofErr w:type="spellStart"/>
+            <w:r>
+              <w:rPr>
+                <w:rFonts w:ascii="Arial" w:hAnsi="Arial" w:cs="Arial"/>
+                <w:sz w:val="22"/>
+                <w:szCs w:val="22"/>
+              </w:rPr>
+              <w:t>in_clasificacion_ent</w:t>
+            </w:r>
+            <w:proofErr w:type="spellEnd"/>
           </w:p>
         </w:tc>
         <w:tc>
@@ -11583,6 +11994,14 @@
                 <w:szCs w:val="22"/>
               </w:rPr>
             </w:pPr>
+            <w:r>
+              <w:rPr>
+                <w:rFonts w:ascii="Arial" w:hAnsi="Arial" w:cs="Arial"/>
+                <w:sz w:val="22"/>
+                <w:szCs w:val="22"/>
+              </w:rPr>
+              <w:t>CNT</w:t>
+            </w:r>
           </w:p>
         </w:tc>
       </w:tr>
@@ -11602,6 +12021,16 @@
                 <w:szCs w:val="22"/>
               </w:rPr>
             </w:pPr>
+            <w:proofErr w:type="spellStart"/>
+            <w:r>
+              <w:rPr>
+                <w:rFonts w:ascii="Arial" w:hAnsi="Arial" w:cs="Arial"/>
+                <w:sz w:val="22"/>
+                <w:szCs w:val="22"/>
+              </w:rPr>
+              <w:t>dni_enterprise</w:t>
+            </w:r>
+            <w:proofErr w:type="spellEnd"/>
           </w:p>
         </w:tc>
         <w:tc>
@@ -11619,6 +12048,14 @@
                 <w:szCs w:val="22"/>
               </w:rPr>
             </w:pPr>
+            <w:r>
+              <w:rPr>
+                <w:rFonts w:ascii="Arial" w:hAnsi="Arial" w:cs="Arial"/>
+                <w:sz w:val="22"/>
+                <w:szCs w:val="22"/>
+              </w:rPr>
+              <w:t>890500514-9</w:t>
+            </w:r>
           </w:p>
         </w:tc>
       </w:tr>
@@ -11638,6 +12075,16 @@
                 <w:szCs w:val="22"/>
               </w:rPr>
             </w:pPr>
+            <w:proofErr w:type="spellStart"/>
+            <w:r>
+              <w:rPr>
+                <w:rFonts w:ascii="Arial" w:hAnsi="Arial" w:cs="Arial"/>
+                <w:sz w:val="22"/>
+                <w:szCs w:val="22"/>
+              </w:rPr>
+              <w:t>nu_tipo_entidad_doc_ent</w:t>
+            </w:r>
+            <w:proofErr w:type="spellEnd"/>
           </w:p>
         </w:tc>
         <w:tc>
@@ -11655,6 +12102,14 @@
                 <w:szCs w:val="22"/>
               </w:rPr>
             </w:pPr>
+            <w:r>
+              <w:rPr>
+                <w:rFonts w:ascii="Arial" w:hAnsi="Arial" w:cs="Arial"/>
+                <w:sz w:val="22"/>
+                <w:szCs w:val="22"/>
+              </w:rPr>
+              <w:t>6</w:t>
+            </w:r>
           </w:p>
         </w:tc>
       </w:tr>
@@ -11674,6 +12129,16 @@
                 <w:szCs w:val="22"/>
               </w:rPr>
             </w:pPr>
+            <w:proofErr w:type="spellStart"/>
+            <w:r>
+              <w:rPr>
+                <w:rFonts w:ascii="Arial" w:hAnsi="Arial" w:cs="Arial"/>
+                <w:sz w:val="22"/>
+                <w:szCs w:val="22"/>
+              </w:rPr>
+              <w:t>in_clasificacion_tipo_ent_doc_ent</w:t>
+            </w:r>
+            <w:proofErr w:type="spellEnd"/>
           </w:p>
         </w:tc>
         <w:tc>
@@ -11691,6 +12156,14 @@
                 <w:szCs w:val="22"/>
               </w:rPr>
             </w:pPr>
+            <w:r>
+              <w:rPr>
+                <w:rFonts w:ascii="Arial" w:hAnsi="Arial" w:cs="Arial"/>
+                <w:sz w:val="22"/>
+                <w:szCs w:val="22"/>
+              </w:rPr>
+              <w:t>NIT</w:t>
+            </w:r>
           </w:p>
         </w:tc>
       </w:tr>
@@ -11718,6 +12191,371 @@
           <w:szCs w:val="22"/>
         </w:rPr>
       </w:pPr>
+      <w:proofErr w:type="spellStart"/>
+      <w:r>
+        <w:rPr>
+          <w:rFonts w:ascii="Arial" w:hAnsi="Arial" w:cs="Arial"/>
+          <w:sz w:val="22"/>
+          <w:szCs w:val="22"/>
+        </w:rPr>
+        <w:t>Nota</w:t>
+      </w:r>
+      <w:proofErr w:type="spellEnd"/>
+      <w:r>
+        <w:rPr>
+          <w:rFonts w:ascii="Arial" w:hAnsi="Arial" w:cs="Arial"/>
+          <w:sz w:val="22"/>
+          <w:szCs w:val="22"/>
+        </w:rPr>
+        <w:t xml:space="preserve">: la </w:t>
+      </w:r>
+      <w:proofErr w:type="spellStart"/>
+      <w:r>
+        <w:rPr>
+          <w:rFonts w:ascii="Arial" w:hAnsi="Arial" w:cs="Arial"/>
+          <w:sz w:val="22"/>
+          <w:szCs w:val="22"/>
+        </w:rPr>
+        <w:t>eliminacion</w:t>
+      </w:r>
+      <w:proofErr w:type="spellEnd"/>
+      <w:r>
+        <w:rPr>
+          <w:rFonts w:ascii="Arial" w:hAnsi="Arial" w:cs="Arial"/>
+          <w:sz w:val="22"/>
+          <w:szCs w:val="22"/>
+        </w:rPr>
+        <w:t xml:space="preserve"> </w:t>
+      </w:r>
+      <w:proofErr w:type="spellStart"/>
+      <w:r>
+        <w:rPr>
+          <w:rFonts w:ascii="Arial" w:hAnsi="Arial" w:cs="Arial"/>
+          <w:sz w:val="22"/>
+          <w:szCs w:val="22"/>
+        </w:rPr>
+        <w:t>es</w:t>
+      </w:r>
+      <w:proofErr w:type="spellEnd"/>
+      <w:r>
+        <w:rPr>
+          <w:rFonts w:ascii="Arial" w:hAnsi="Arial" w:cs="Arial"/>
+          <w:sz w:val="22"/>
+          <w:szCs w:val="22"/>
+        </w:rPr>
+        <w:t xml:space="preserve"> </w:t>
+      </w:r>
+      <w:proofErr w:type="spellStart"/>
+      <w:r>
+        <w:rPr>
+          <w:rFonts w:ascii="Arial" w:hAnsi="Arial" w:cs="Arial"/>
+          <w:sz w:val="22"/>
+          <w:szCs w:val="22"/>
+        </w:rPr>
+        <w:t>logica</w:t>
+      </w:r>
+      <w:proofErr w:type="spellEnd"/>
+      <w:r>
+        <w:rPr>
+          <w:rFonts w:ascii="Arial" w:hAnsi="Arial" w:cs="Arial"/>
+          <w:sz w:val="22"/>
+          <w:szCs w:val="22"/>
+        </w:rPr>
+        <w:t xml:space="preserve"> se </w:t>
+      </w:r>
+      <w:proofErr w:type="spellStart"/>
+      <w:r>
+        <w:rPr>
+          <w:rFonts w:ascii="Arial" w:hAnsi="Arial" w:cs="Arial"/>
+          <w:sz w:val="22"/>
+          <w:szCs w:val="22"/>
+        </w:rPr>
+        <w:t>modifica</w:t>
+      </w:r>
+      <w:proofErr w:type="spellEnd"/>
+      <w:r>
+        <w:rPr>
+          <w:rFonts w:ascii="Arial" w:hAnsi="Arial" w:cs="Arial"/>
+          <w:sz w:val="22"/>
+          <w:szCs w:val="22"/>
+        </w:rPr>
+        <w:t xml:space="preserve"> </w:t>
+      </w:r>
+      <w:proofErr w:type="spellStart"/>
+      <w:r>
+        <w:rPr>
+          <w:rFonts w:ascii="Arial" w:hAnsi="Arial" w:cs="Arial"/>
+          <w:sz w:val="22"/>
+          <w:szCs w:val="22"/>
+        </w:rPr>
+        <w:t>en</w:t>
+      </w:r>
+      <w:proofErr w:type="spellEnd"/>
+      <w:r>
+        <w:rPr>
+          <w:rFonts w:ascii="Arial" w:hAnsi="Arial" w:cs="Arial"/>
+          <w:sz w:val="22"/>
+          <w:szCs w:val="22"/>
+        </w:rPr>
+        <w:t xml:space="preserve"> las </w:t>
+      </w:r>
+      <w:proofErr w:type="spellStart"/>
+      <w:r>
+        <w:rPr>
+          <w:rFonts w:ascii="Arial" w:hAnsi="Arial" w:cs="Arial"/>
+          <w:sz w:val="22"/>
+          <w:szCs w:val="22"/>
+        </w:rPr>
+        <w:t>columnas</w:t>
+      </w:r>
+      <w:proofErr w:type="spellEnd"/>
+      <w:r>
+        <w:rPr>
+          <w:rFonts w:ascii="Arial" w:hAnsi="Arial" w:cs="Arial"/>
+          <w:sz w:val="22"/>
+          <w:szCs w:val="22"/>
+        </w:rPr>
+        <w:t xml:space="preserve">: </w:t>
+      </w:r>
+      <w:proofErr w:type="spellStart"/>
+      <w:r>
+        <w:rPr>
+          <w:rFonts w:ascii="Arial" w:hAnsi="Arial" w:cs="Arial"/>
+          <w:sz w:val="22"/>
+          <w:szCs w:val="22"/>
+        </w:rPr>
+        <w:t>nu_tipo_entidad_sta</w:t>
+      </w:r>
+      <w:proofErr w:type="spellEnd"/>
+      <w:r>
+        <w:rPr>
+          <w:rFonts w:ascii="Arial" w:hAnsi="Arial" w:cs="Arial"/>
+          <w:sz w:val="22"/>
+          <w:szCs w:val="22"/>
+        </w:rPr>
+        <w:t xml:space="preserve"> y </w:t>
+      </w:r>
+      <w:proofErr w:type="spellStart"/>
+      <w:r>
+        <w:rPr>
+          <w:rFonts w:ascii="Arial" w:hAnsi="Arial" w:cs="Arial"/>
+          <w:sz w:val="22"/>
+          <w:szCs w:val="22"/>
+        </w:rPr>
+        <w:t>in_clasificacion_tipo_ent_sta</w:t>
+      </w:r>
+      <w:proofErr w:type="spellEnd"/>
+    </w:p>
+    <w:p>
+      <w:pPr>
+        <w:pStyle w:val="NormalWeb"/>
+        <w:spacing w:before="240" w:beforeAutospacing="0" w:afterAutospacing="0" w:line="18" w:lineRule="atLeast"/>
+        <w:jc w:val="both"/>
+        <w:rPr>
+          <w:rFonts w:ascii="Arial" w:hAnsi="Arial" w:cs="Arial"/>
+          <w:sz w:val="22"/>
+          <w:szCs w:val="22"/>
+        </w:rPr>
+      </w:pPr>
+      <w:proofErr w:type="spellStart"/>
+      <w:r>
+        <w:rPr>
+          <w:rFonts w:ascii="Arial" w:hAnsi="Arial" w:cs="Arial"/>
+          <w:sz w:val="22"/>
+          <w:szCs w:val="22"/>
+        </w:rPr>
+        <w:t>Resultado</w:t>
+      </w:r>
+      <w:proofErr w:type="spellEnd"/>
+    </w:p>
+    <w:p>
+      <w:pPr>
+        <w:pStyle w:val="NormalWeb"/>
+        <w:spacing w:before="240" w:beforeAutospacing="0" w:afterAutospacing="0" w:line="18" w:lineRule="atLeast"/>
+        <w:jc w:val="both"/>
+        <w:rPr>
+          <w:rFonts w:ascii="Arial" w:hAnsi="Arial" w:cs="Arial"/>
+          <w:sz w:val="22"/>
+          <w:szCs w:val="22"/>
+        </w:rPr>
+      </w:pPr>
+      <w:r>
+        <w:rPr>
+          <w:rFonts w:ascii="Arial" w:hAnsi="Arial" w:cs="Arial"/>
+          <w:noProof/>
+          <w:sz w:val="22"/>
+          <w:szCs w:val="22"/>
+          <w:lang w:val="es-VE" w:eastAsia="es-VE"/>
+        </w:rPr>
+        <w:drawing>
+          <wp:inline distT="0" distB="0" distL="0" distR="0">
+            <wp:extent cx="6021070" cy="1555750"/>
+            <wp:effectExtent l="0" t="0" r="0" b="6350"/>
+            <wp:docPr id="28" name="Imagen 28"/>
+            <wp:cNvGraphicFramePr>
+              <a:graphicFrameLocks xmlns:a="http://schemas.openxmlformats.org/drawingml/2006/main" noChangeAspect="1"/>
+            </wp:cNvGraphicFramePr>
+            <a:graphic xmlns:a="http://schemas.openxmlformats.org/drawingml/2006/main">
+              <a:graphicData uri="http://schemas.openxmlformats.org/drawingml/2006/picture">
+                <pic:pic xmlns:pic="http://schemas.openxmlformats.org/drawingml/2006/picture">
+                  <pic:nvPicPr>
+                    <pic:cNvPr id="0" name="Picture 13"/>
+                    <pic:cNvPicPr>
+                      <a:picLocks noChangeAspect="1" noChangeArrowheads="1"/>
+                    </pic:cNvPicPr>
+                  </pic:nvPicPr>
+                  <pic:blipFill>
+                    <a:blip r:embed="rId34">
+                      <a:extLst>
+                        <a:ext uri="{28A0092B-C50C-407E-A947-70E740481C1C}">
+                          <a14:useLocalDpi xmlns:a14="http://schemas.microsoft.com/office/drawing/2010/main" val="0"/>
+                        </a:ext>
+                      </a:extLst>
+                    </a:blip>
+                    <a:srcRect/>
+                    <a:stretch>
+                      <a:fillRect/>
+                    </a:stretch>
+                  </pic:blipFill>
+                  <pic:spPr bwMode="auto">
+                    <a:xfrm>
+                      <a:off x="0" y="0"/>
+                      <a:ext cx="6021070" cy="1555750"/>
+                    </a:xfrm>
+                    <a:prstGeom prst="rect">
+                      <a:avLst/>
+                    </a:prstGeom>
+                    <a:noFill/>
+                    <a:ln>
+                      <a:noFill/>
+                    </a:ln>
+                  </pic:spPr>
+                </pic:pic>
+              </a:graphicData>
+            </a:graphic>
+          </wp:inline>
+        </w:drawing>
+      </w:r>
+      <w:bookmarkStart w:id="0" w:name="_GoBack"/>
+      <w:bookmarkEnd w:id="0"/>
+    </w:p>
+    <w:p>
+      <w:pPr>
+        <w:pStyle w:val="NormalWeb"/>
+        <w:spacing w:before="240" w:beforeAutospacing="0" w:afterAutospacing="0" w:line="18" w:lineRule="atLeast"/>
+        <w:ind w:left="720" w:hanging="720"/>
+        <w:jc w:val="both"/>
+        <w:rPr>
+          <w:rFonts w:ascii="Arial" w:hAnsi="Arial" w:cs="Arial"/>
+          <w:sz w:val="22"/>
+          <w:szCs w:val="22"/>
+        </w:rPr>
+      </w:pPr>
+      <w:proofErr w:type="spellStart"/>
+      <w:r>
+        <w:rPr>
+          <w:rFonts w:ascii="Arial" w:hAnsi="Arial" w:cs="Arial"/>
+          <w:sz w:val="22"/>
+          <w:szCs w:val="22"/>
+        </w:rPr>
+        <w:t>En</w:t>
+      </w:r>
+      <w:proofErr w:type="spellEnd"/>
+      <w:r>
+        <w:rPr>
+          <w:rFonts w:ascii="Arial" w:hAnsi="Arial" w:cs="Arial"/>
+          <w:sz w:val="22"/>
+          <w:szCs w:val="22"/>
+        </w:rPr>
+        <w:t xml:space="preserve"> </w:t>
+      </w:r>
+      <w:proofErr w:type="spellStart"/>
+      <w:r>
+        <w:rPr>
+          <w:rFonts w:ascii="Arial" w:hAnsi="Arial" w:cs="Arial"/>
+          <w:sz w:val="22"/>
+          <w:szCs w:val="22"/>
+        </w:rPr>
+        <w:t>caso</w:t>
+      </w:r>
+      <w:proofErr w:type="spellEnd"/>
+      <w:r>
+        <w:rPr>
+          <w:rFonts w:ascii="Arial" w:hAnsi="Arial" w:cs="Arial"/>
+          <w:sz w:val="22"/>
+          <w:szCs w:val="22"/>
+        </w:rPr>
+        <w:t xml:space="preserve"> de Error</w:t>
+      </w:r>
+    </w:p>
+    <w:p>
+      <w:pPr>
+        <w:pStyle w:val="NormalWeb"/>
+        <w:spacing w:before="240" w:beforeAutospacing="0" w:afterAutospacing="0" w:line="18" w:lineRule="atLeast"/>
+        <w:jc w:val="both"/>
+        <w:rPr>
+          <w:rFonts w:ascii="Arial" w:hAnsi="Arial" w:cs="Arial"/>
+          <w:sz w:val="22"/>
+          <w:szCs w:val="22"/>
+        </w:rPr>
+      </w:pPr>
+      <w:r>
+        <w:rPr>
+          <w:rFonts w:ascii="Arial" w:hAnsi="Arial" w:cs="Arial"/>
+          <w:noProof/>
+          <w:sz w:val="22"/>
+          <w:szCs w:val="22"/>
+          <w:lang w:val="es-VE" w:eastAsia="es-VE"/>
+        </w:rPr>
+        <w:drawing>
+          <wp:inline distT="0" distB="0" distL="0" distR="0">
+            <wp:extent cx="5949315" cy="1543685"/>
+            <wp:effectExtent l="0" t="0" r="0" b="0"/>
+            <wp:docPr id="27" name="Imagen 27"/>
+            <wp:cNvGraphicFramePr>
+              <a:graphicFrameLocks xmlns:a="http://schemas.openxmlformats.org/drawingml/2006/main" noChangeAspect="1"/>
+            </wp:cNvGraphicFramePr>
+            <a:graphic xmlns:a="http://schemas.openxmlformats.org/drawingml/2006/main">
+              <a:graphicData uri="http://schemas.openxmlformats.org/drawingml/2006/picture">
+                <pic:pic xmlns:pic="http://schemas.openxmlformats.org/drawingml/2006/picture">
+                  <pic:nvPicPr>
+                    <pic:cNvPr id="0" name="Picture 12"/>
+                    <pic:cNvPicPr>
+                      <a:picLocks noChangeAspect="1" noChangeArrowheads="1"/>
+                    </pic:cNvPicPr>
+                  </pic:nvPicPr>
+                  <pic:blipFill>
+                    <a:blip r:embed="rId35">
+                      <a:extLst>
+                        <a:ext uri="{28A0092B-C50C-407E-A947-70E740481C1C}">
+                          <a14:useLocalDpi xmlns:a14="http://schemas.microsoft.com/office/drawing/2010/main" val="0"/>
+                        </a:ext>
+                      </a:extLst>
+                    </a:blip>
+                    <a:srcRect/>
+                    <a:stretch>
+                      <a:fillRect/>
+                    </a:stretch>
+                  </pic:blipFill>
+                  <pic:spPr bwMode="auto">
+                    <a:xfrm>
+                      <a:off x="0" y="0"/>
+                      <a:ext cx="5949315" cy="1543685"/>
+                    </a:xfrm>
+                    <a:prstGeom prst="rect">
+                      <a:avLst/>
+                    </a:prstGeom>
+                    <a:noFill/>
+                    <a:ln>
+                      <a:noFill/>
+                    </a:ln>
+                  </pic:spPr>
+                </pic:pic>
+              </a:graphicData>
+            </a:graphic>
+          </wp:inline>
+        </w:drawing>
+      </w:r>
     </w:p>
     <w:sectPr>
       <w:pgSz w:w="16839" w:h="23814" w:code="8"/>

</xml_diff>